<commit_message>
update readme & results
</commit_message>
<xml_diff>
--- a/mtlb/results/results.docx
+++ b/mtlb/results/results.docx
@@ -69,10 +69,10 @@
           <w14:ligatures w14:val="standardContextual"/>
         </w:rPr>
         <w:drawing>
-          <wp:inline distT="0" distB="0" distL="0" distR="0" wp14:anchorId="41E18026" wp14:editId="63323157">
-            <wp:extent cx="5940425" cy="2236470"/>
+          <wp:inline distT="0" distB="0" distL="0" distR="0" wp14:anchorId="1ACE496A" wp14:editId="2BC21FCD">
+            <wp:extent cx="5940425" cy="2234565"/>
             <wp:effectExtent l="0" t="0" r="3175" b="0"/>
-            <wp:docPr id="1029350731" name="Рисунок 1" descr="Изображение выглядит как текст, линия, График, число&#10;&#10;Контент, сгенерированный ИИ, может содержать ошибки."/>
+            <wp:docPr id="1465867273" name="Рисунок 1" descr="Изображение выглядит как текст, линия, График, число&#10;&#10;Контент, сгенерированный ИИ, может содержать ошибки."/>
             <wp:cNvGraphicFramePr>
               <a:graphicFrameLocks xmlns:a="http://schemas.openxmlformats.org/drawingml/2006/main" noChangeAspect="1"/>
             </wp:cNvGraphicFramePr>
@@ -80,7 +80,7 @@
               <a:graphicData uri="http://schemas.openxmlformats.org/drawingml/2006/picture">
                 <pic:pic xmlns:pic="http://schemas.openxmlformats.org/drawingml/2006/picture">
                   <pic:nvPicPr>
-                    <pic:cNvPr id="1029350731" name="Рисунок 1" descr="Изображение выглядит как текст, линия, График, число&#10;&#10;Контент, сгенерированный ИИ, может содержать ошибки."/>
+                    <pic:cNvPr id="1465867273" name="Рисунок 1" descr="Изображение выглядит как текст, линия, График, число&#10;&#10;Контент, сгенерированный ИИ, может содержать ошибки."/>
                     <pic:cNvPicPr/>
                   </pic:nvPicPr>
                   <pic:blipFill>
@@ -92,7 +92,7 @@
                   <pic:spPr>
                     <a:xfrm>
                       <a:off x="0" y="0"/>
-                      <a:ext cx="5940425" cy="2236470"/>
+                      <a:ext cx="5940425" cy="2234565"/>
                     </a:xfrm>
                     <a:prstGeom prst="rect">
                       <a:avLst/>
@@ -112,10 +112,10 @@
           <w14:ligatures w14:val="standardContextual"/>
         </w:rPr>
         <w:drawing>
-          <wp:inline distT="0" distB="0" distL="0" distR="0" wp14:anchorId="65EE872E" wp14:editId="51DD4C26">
-            <wp:extent cx="5940425" cy="2235200"/>
+          <wp:inline distT="0" distB="0" distL="0" distR="0" wp14:anchorId="4E617849" wp14:editId="1D8B5815">
+            <wp:extent cx="5940425" cy="2237740"/>
             <wp:effectExtent l="0" t="0" r="3175" b="0"/>
-            <wp:docPr id="1918887191" name="Рисунок 1" descr="Изображение выглядит как текст, линия, График, число&#10;&#10;Контент, сгенерированный ИИ, может содержать ошибки."/>
+            <wp:docPr id="167820506" name="Рисунок 1" descr="Изображение выглядит как текст, линия, График, число&#10;&#10;Контент, сгенерированный ИИ, может содержать ошибки."/>
             <wp:cNvGraphicFramePr>
               <a:graphicFrameLocks xmlns:a="http://schemas.openxmlformats.org/drawingml/2006/main" noChangeAspect="1"/>
             </wp:cNvGraphicFramePr>
@@ -123,7 +123,7 @@
               <a:graphicData uri="http://schemas.openxmlformats.org/drawingml/2006/picture">
                 <pic:pic xmlns:pic="http://schemas.openxmlformats.org/drawingml/2006/picture">
                   <pic:nvPicPr>
-                    <pic:cNvPr id="1918887191" name="Рисунок 1" descr="Изображение выглядит как текст, линия, График, число&#10;&#10;Контент, сгенерированный ИИ, может содержать ошибки."/>
+                    <pic:cNvPr id="167820506" name="Рисунок 1" descr="Изображение выглядит как текст, линия, График, число&#10;&#10;Контент, сгенерированный ИИ, может содержать ошибки."/>
                     <pic:cNvPicPr/>
                   </pic:nvPicPr>
                   <pic:blipFill>
@@ -135,7 +135,7 @@
                   <pic:spPr>
                     <a:xfrm>
                       <a:off x="0" y="0"/>
-                      <a:ext cx="5940425" cy="2235200"/>
+                      <a:ext cx="5940425" cy="2237740"/>
                     </a:xfrm>
                     <a:prstGeom prst="rect">
                       <a:avLst/>
@@ -155,10 +155,10 @@
           <w14:ligatures w14:val="standardContextual"/>
         </w:rPr>
         <w:drawing>
-          <wp:inline distT="0" distB="0" distL="0" distR="0" wp14:anchorId="62222712" wp14:editId="36993FBC">
-            <wp:extent cx="5940425" cy="2238375"/>
-            <wp:effectExtent l="0" t="0" r="3175" b="9525"/>
-            <wp:docPr id="1648783833" name="Рисунок 1" descr="Изображение выглядит как текст, линия, График, число&#10;&#10;Контент, сгенерированный ИИ, может содержать ошибки."/>
+          <wp:inline distT="0" distB="0" distL="0" distR="0" wp14:anchorId="2A58185F" wp14:editId="7FF603BB">
+            <wp:extent cx="5940425" cy="2227580"/>
+            <wp:effectExtent l="0" t="0" r="3175" b="1270"/>
+            <wp:docPr id="227259394" name="Рисунок 1" descr="Изображение выглядит как текст, линия, График, число&#10;&#10;Контент, сгенерированный ИИ, может содержать ошибки."/>
             <wp:cNvGraphicFramePr>
               <a:graphicFrameLocks xmlns:a="http://schemas.openxmlformats.org/drawingml/2006/main" noChangeAspect="1"/>
             </wp:cNvGraphicFramePr>
@@ -166,7 +166,7 @@
               <a:graphicData uri="http://schemas.openxmlformats.org/drawingml/2006/picture">
                 <pic:pic xmlns:pic="http://schemas.openxmlformats.org/drawingml/2006/picture">
                   <pic:nvPicPr>
-                    <pic:cNvPr id="1648783833" name="Рисунок 1" descr="Изображение выглядит как текст, линия, График, число&#10;&#10;Контент, сгенерированный ИИ, может содержать ошибки."/>
+                    <pic:cNvPr id="227259394" name="Рисунок 1" descr="Изображение выглядит как текст, линия, График, число&#10;&#10;Контент, сгенерированный ИИ, может содержать ошибки."/>
                     <pic:cNvPicPr/>
                   </pic:nvPicPr>
                   <pic:blipFill>
@@ -178,7 +178,7 @@
                   <pic:spPr>
                     <a:xfrm>
                       <a:off x="0" y="0"/>
-                      <a:ext cx="5940425" cy="2238375"/>
+                      <a:ext cx="5940425" cy="2227580"/>
                     </a:xfrm>
                     <a:prstGeom prst="rect">
                       <a:avLst/>

</xml_diff>